<commit_message>
Fixed spacing issue in document.
</commit_message>
<xml_diff>
--- a/Docs/Muon Lifetime final.docx
+++ b/Docs/Muon Lifetime final.docx
@@ -115,8 +115,6 @@
         </w:rPr>
         <w:t>John Gresl</w:t>
       </w:r>
-      <w:bookmarkStart w:id="1" w:name="_GoBack"/>
-      <w:bookmarkEnd w:id="1"/>
       <w:r>
         <w:rPr>
           <w:rFonts w:ascii="Times New Roman" w:hAnsi="Times New Roman" w:cs="Times New Roman"/>
@@ -1206,6 +1204,9 @@
             </m:den>
           </m:f>
           <m:r>
+            <m:rPr>
+              <m:sty m:val="p"/>
+            </m:rPr>
             <w:rPr>
               <w:rFonts w:ascii="Times New Roman" w:hAnsi="Times New Roman" w:cs="Times New Roman"/>
               <w:sz w:val="20"/>
@@ -2474,7 +2475,7 @@
           </mc:Choice>
           <mc:Fallback>
             <w:pict>
-              <v:group w14:anchorId="406CE03E" id="Group 147" o:spid="_x0000_s1026" style="width:203.85pt;height:150.8pt;mso-position-horizontal-relative:char;mso-position-vertical-relative:line" coordsize="40610,30041" o:gfxdata="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">
+              <v:group w14:anchorId="406CE03E" id="Group 147" o:spid="_x0000_s1026" style="width:203.85pt;height:150.8pt;mso-position-horizontal-relative:char;mso-position-vertical-relative:line" coordsize="40610,30041" o:gfxdata="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">
                 <v:group id="Group 2" o:spid="_x0000_s1027" style="position:absolute;width:40610;height:30041" coordorigin="" coordsize="40610,30041" o:gfxdata="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">
                   <v:group id="Group 5" o:spid="_x0000_s1028" style="position:absolute;left:2857;width:35968;height:22522" coordorigin="2857" coordsize="35968,22522" o:gfxdata="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">
                     <v:line id="Straight Connector 7" o:spid="_x0000_s1029" style="position:absolute;visibility:visible;mso-wrap-style:square" from="2857,9965" to="15858,9965" o:connectortype="straight" o:gfxdata="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" strokecolor="windowText" strokeweight="2.25pt">
@@ -2499,7 +2500,7 @@
                       <v:path o:extrusionok="f" gradientshapeok="t" o:connecttype="rect"/>
                       <o:lock v:ext="edit" aspectratio="t"/>
                     </v:shapetype>
-                    <v:shape id="Ink 8" o:spid="_x0000_s1030" type="#_x0000_t75" style="position:absolute;left:15562;top:9699;width:6695;height:5280;visibility:visible;mso-wrap-style:square" o:gfxdata="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">
+                    <v:shape id="Ink 8" o:spid="_x0000_s1030" type="#_x0000_t75" style="position:absolute;left:15562;top:9699;width:6695;height:5280;visibility:visible;mso-wrap-style:square" o:gfxdata="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">
                       <v:imagedata r:id="rId12" o:title=""/>
                     </v:shape>
                     <v:line id="Straight Connector 9" o:spid="_x0000_s1031" style="position:absolute;flip:y;visibility:visible;mso-wrap-style:square" from="15703,1985" to="34122,9965" o:connectortype="straight" o:gfxdata="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" strokecolor="windowText" strokeweight="2.25pt">
@@ -3314,6 +3315,7 @@
           <w:noProof/>
           <w:sz w:val="28"/>
         </w:rPr>
+        <w:lastRenderedPageBreak/>
         <w:drawing>
           <wp:anchor distT="0" distB="0" distL="114300" distR="114300" simplePos="0" relativeHeight="251655680" behindDoc="0" locked="0" layoutInCell="1" allowOverlap="1" wp14:anchorId="2DFB3BE3" wp14:editId="5DFD659F">
             <wp:simplePos x="0" y="0"/>
@@ -3629,7 +3631,7 @@
           </mc:Choice>
           <mc:Fallback>
             <w:pict>
-              <v:group w14:anchorId="0B8A8F56" id="Group 9" o:spid="_x0000_s1046" style="width:237.45pt;height:206.6pt;mso-position-horizontal-relative:char;mso-position-vertical-relative:line" coordsize="28074,26239" o:gfxdata="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">
+              <v:group w14:anchorId="0B8A8F56" id="Group 9" o:spid="_x0000_s1046" style="width:237.45pt;height:206.6pt;mso-position-horizontal-relative:char;mso-position-vertical-relative:line" coordsize="28074,26239" o:gfxdata="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">
                 <v:shape id="Graphic 4" o:spid="_x0000_s1047" type="#_x0000_t75" style="position:absolute;width:28074;height:21056;visibility:visible;mso-wrap-style:square" o:gfxdata="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">
                   <v:imagedata r:id="rId16" o:title=""/>
                   <v:path arrowok="t"/>
@@ -4117,7 +4119,15 @@
           <w:sz w:val="20"/>
           <w:szCs w:val="20"/>
         </w:rPr>
-        <w:t>The TAC is then connected to a pulse height analyzer (PHA) program on a computer. The PHA will display a histogram of decay times which can then be used for analysis.</w:t>
+        <w:t xml:space="preserve">The TAC is then connected to a pulse height analyzer (PHA) program on a computer. The PHA will display a histogram of decay times </w:t>
+      </w:r>
+      <w:r>
+        <w:rPr>
+          <w:rFonts w:ascii="Times New Roman" w:hAnsi="Times New Roman" w:cs="Times New Roman"/>
+          <w:sz w:val="20"/>
+          <w:szCs w:val="20"/>
+        </w:rPr>
+        <w:t>which can then be used for analysis.</w:t>
       </w:r>
       <w:r>
         <w:rPr>
@@ -4239,7 +4249,7 @@
           <w:sz w:val="20"/>
           <w:szCs w:val="20"/>
         </w:rPr>
-        <w:t>With</w:t>
+        <w:t xml:space="preserve">With 16,500 muon decay events gathered over </w:t>
       </w:r>
       <w:r>
         <w:rPr>
@@ -4247,7 +4257,7 @@
           <w:sz w:val="20"/>
           <w:szCs w:val="20"/>
         </w:rPr>
-        <w:t xml:space="preserve"> 16,500 muon decay events</w:t>
+        <w:t>595201</w:t>
       </w:r>
       <w:r>
         <w:rPr>
@@ -4255,7 +4265,7 @@
           <w:sz w:val="20"/>
           <w:szCs w:val="20"/>
         </w:rPr>
-        <w:t xml:space="preserve"> gathered</w:t>
+        <w:t xml:space="preserve"> seconds</w:t>
       </w:r>
       <w:r>
         <w:rPr>
@@ -4263,7 +4273,7 @@
           <w:sz w:val="20"/>
           <w:szCs w:val="20"/>
         </w:rPr>
-        <w:t xml:space="preserve"> over </w:t>
+        <w:t xml:space="preserve"> </w:t>
       </w:r>
       <w:r>
         <w:rPr>
@@ -4271,39 +4281,7 @@
           <w:sz w:val="20"/>
           <w:szCs w:val="20"/>
         </w:rPr>
-        <w:t>595201</w:t>
-      </w:r>
-      <w:r>
-        <w:rPr>
-          <w:rFonts w:ascii="Times New Roman" w:hAnsi="Times New Roman" w:cs="Times New Roman"/>
-          <w:sz w:val="20"/>
-          <w:szCs w:val="20"/>
-        </w:rPr>
-        <w:t xml:space="preserve"> seconds</w:t>
-      </w:r>
-      <w:r>
-        <w:rPr>
-          <w:rFonts w:ascii="Times New Roman" w:hAnsi="Times New Roman" w:cs="Times New Roman"/>
-          <w:sz w:val="20"/>
-          <w:szCs w:val="20"/>
-        </w:rPr>
-        <w:t xml:space="preserve"> </w:t>
-      </w:r>
-      <w:r>
-        <w:rPr>
-          <w:rFonts w:ascii="Times New Roman" w:hAnsi="Times New Roman" w:cs="Times New Roman"/>
-          <w:sz w:val="20"/>
-          <w:szCs w:val="20"/>
-        </w:rPr>
-        <w:t>(~7 days</w:t>
-      </w:r>
-      <w:r>
-        <w:rPr>
-          <w:rFonts w:ascii="Times New Roman" w:hAnsi="Times New Roman" w:cs="Times New Roman"/>
-          <w:sz w:val="20"/>
-          <w:szCs w:val="20"/>
-        </w:rPr>
-        <w:t>),</w:t>
+        <w:t>(~7 days),</w:t>
       </w:r>
       <w:r>
         <w:rPr>
@@ -4368,31 +4346,7 @@
             <w:sz w:val="20"/>
             <w:szCs w:val="20"/>
           </w:rPr>
-          <m:t>=2.2</m:t>
-        </m:r>
-        <m:r>
-          <w:rPr>
-            <w:rFonts w:ascii="Cambria Math" w:hAnsi="Cambria Math" w:cs="Times New Roman"/>
-            <w:sz w:val="20"/>
-            <w:szCs w:val="20"/>
-          </w:rPr>
-          <m:t>2</m:t>
-        </m:r>
-        <m:r>
-          <w:rPr>
-            <w:rFonts w:ascii="Cambria Math" w:hAnsi="Cambria Math" w:cs="Times New Roman"/>
-            <w:sz w:val="20"/>
-            <w:szCs w:val="20"/>
-          </w:rPr>
-          <m:t>±0.13 μ</m:t>
-        </m:r>
-        <m:r>
-          <w:rPr>
-            <w:rFonts w:ascii="Cambria Math" w:hAnsi="Cambria Math" w:cs="Times New Roman"/>
-            <w:sz w:val="20"/>
-            <w:szCs w:val="20"/>
-          </w:rPr>
-          <m:t>s</m:t>
+          <m:t>=2.22±0.13 μs</m:t>
         </m:r>
       </m:oMath>
       <w:r>
@@ -4701,6 +4655,7 @@
       <w:r>
         <w:rPr>
           <w:rFonts w:ascii="Times New Roman" w:hAnsi="Times New Roman" w:cs="Times New Roman"/>
+          <w:noProof/>
           <w:color w:val="FF0000"/>
           <w:sz w:val="20"/>
           <w:szCs w:val="20"/>
@@ -4878,7 +4833,7 @@
           </mc:Choice>
           <mc:Fallback>
             <w:pict>
-              <v:group w14:anchorId="2900A3BD" id="Group 14" o:spid="_x0000_s1051" style="width:218.7pt;height:268.25pt;mso-position-horizontal-relative:char;mso-position-vertical-relative:line" coordsize="30735,34065" o:gfxdata="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">
+              <v:group w14:anchorId="2900A3BD" id="Group 14" o:spid="_x0000_s1051" style="width:218.7pt;height:268.25pt;mso-position-horizontal-relative:char;mso-position-vertical-relative:line" coordsize="30735,34065" o:gfxdata="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">
                 <v:shape id="Graphic 3" o:spid="_x0000_s1052" type="#_x0000_t75" style="position:absolute;left:397;top:226;width:29740;height:20916;visibility:visible;mso-wrap-style:square" o:gfxdata="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">
                   <v:imagedata r:id="rId19" o:title=""/>
                   <v:path arrowok="t"/>
@@ -4949,6 +4904,7 @@
           <w:b/>
           <w:sz w:val="28"/>
         </w:rPr>
+        <w:lastRenderedPageBreak/>
         <w:t xml:space="preserve">6. </w:t>
       </w:r>
       <w:r>
@@ -5173,6 +5129,7 @@
       <w:r>
         <w:rPr>
           <w:rFonts w:ascii="Times New Roman" w:hAnsi="Times New Roman" w:cs="Times New Roman"/>
+          <w:noProof/>
           <w:sz w:val="20"/>
         </w:rPr>
         <mc:AlternateContent>
@@ -5369,7 +5326,7 @@
           </mc:Choice>
           <mc:Fallback>
             <w:pict>
-              <v:group w14:anchorId="4EDF3A30" id="Group 390" o:spid="_x0000_s1056" style="position:absolute;margin-left:-6.5pt;margin-top:136.45pt;width:239.8pt;height:247.9pt;z-index:-251653632;mso-position-horizontal-relative:text;mso-position-vertical-relative:text;mso-height-relative:margin" coordsize="30460,31491" o:gfxdata="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">
+              <v:group w14:anchorId="4EDF3A30" id="Group 390" o:spid="_x0000_s1056" style="position:absolute;margin-left:-6.5pt;margin-top:136.45pt;width:239.8pt;height:247.9pt;z-index:-251653632;mso-position-horizontal-relative:text;mso-position-vertical-relative:text;mso-height-relative:margin" coordsize="30460,31491" o:gfxdata="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">
                 <v:shape id="Graphic 385" o:spid="_x0000_s1057" type="#_x0000_t75" style="position:absolute;width:30460;height:23529;visibility:visible;mso-wrap-style:square" o:gfxdata="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">
                   <v:imagedata r:id="rId22" o:title=""/>
                   <v:path arrowok="t"/>
@@ -5593,7 +5550,14 @@
           <w:rFonts w:ascii="Times New Roman" w:hAnsi="Times New Roman" w:cs="Times New Roman"/>
           <w:sz w:val="20"/>
         </w:rPr>
-        <w:t xml:space="preserve"> get an accurate reading of the PMT voltage without having to guess based on a dial’s location, one may use a standard 2-lead voltmeter set on the </w:t>
+        <w:t xml:space="preserve"> get an accurate reading of the PMT voltage without having to guess based on a </w:t>
+      </w:r>
+      <w:r>
+        <w:rPr>
+          <w:rFonts w:ascii="Times New Roman" w:hAnsi="Times New Roman" w:cs="Times New Roman"/>
+          <w:sz w:val="20"/>
+        </w:rPr>
+        <w:t xml:space="preserve">dial’s location, one may use a standard 2-lead voltmeter set on the </w:t>
       </w:r>
       <w:r>
         <w:rPr>
@@ -5715,6 +5679,7 @@
       <w:r>
         <w:rPr>
           <w:rFonts w:ascii="Times New Roman" w:hAnsi="Times New Roman" w:cs="Times New Roman"/>
+          <w:noProof/>
           <w:sz w:val="20"/>
         </w:rPr>
         <mc:AlternateContent>
@@ -5847,47 +5812,54 @@
                                   <w:sz w:val="20"/>
                                   <w:szCs w:val="20"/>
                                 </w:rPr>
-                                <w:t xml:space="preserve">Figure 6. Plot of delay calibration between the first and third discriminator. A value of 8 on the x-axis indicates that </w:t>
+                                <w:t>Figure 6. Plot of delay calibration between the first and third discrimina</w:t>
                               </w:r>
-                              <m:oMath>
-                                <m:sSub>
-                                  <m:sSubPr>
-                                    <m:ctrlPr>
-                                      <w:rPr>
-                                        <w:rFonts w:ascii="Cambria Math" w:hAnsi="Cambria Math"/>
-                                        <w:i/>
-                                        <w:iCs/>
-                                        <w:color w:val="000000" w:themeColor="text1"/>
-                                        <w:kern w:val="24"/>
-                                      </w:rPr>
-                                    </m:ctrlPr>
-                                  </m:sSubPr>
-                                  <m:e>
-                                    <m:r>
-                                      <w:rPr>
-                                        <w:rFonts w:ascii="Cambria Math" w:hAnsi="Cambria Math"/>
-                                        <w:color w:val="000000" w:themeColor="text1"/>
-                                        <w:kern w:val="24"/>
-                                        <w:sz w:val="20"/>
-                                        <w:szCs w:val="20"/>
-                                      </w:rPr>
-                                      <m:t>S</m:t>
-                                    </m:r>
-                                  </m:e>
-                                  <m:sub>
-                                    <m:r>
-                                      <w:rPr>
-                                        <w:rFonts w:ascii="Cambria Math" w:hAnsi="Cambria Math"/>
-                                        <w:color w:val="000000" w:themeColor="text1"/>
-                                        <w:kern w:val="24"/>
-                                        <w:sz w:val="20"/>
-                                        <w:szCs w:val="20"/>
-                                      </w:rPr>
-                                      <m:t>3</m:t>
-                                    </m:r>
-                                  </m:sub>
-                                </m:sSub>
-                              </m:oMath>
+                              <w:r>
+                                <w:rPr>
+                                  <w:color w:val="000000" w:themeColor="text1"/>
+                                  <w:kern w:val="24"/>
+                                  <w:sz w:val="20"/>
+                                  <w:szCs w:val="20"/>
+                                </w:rPr>
+                                <w:t>tor. A value of 8 on the x-axis</w:t>
+                              </w:r>
+                              <w:r>
+                                <w:rPr>
+                                  <w:color w:val="000000" w:themeColor="text1"/>
+                                  <w:kern w:val="24"/>
+                                  <w:sz w:val="20"/>
+                                  <w:szCs w:val="20"/>
+                                </w:rPr>
+                                <w:br/>
+                              </w:r>
+                              <w:r>
+                                <w:rPr>
+                                  <w:color w:val="000000" w:themeColor="text1"/>
+                                  <w:kern w:val="24"/>
+                                  <w:sz w:val="20"/>
+                                  <w:szCs w:val="20"/>
+                                </w:rPr>
+                                <w:t xml:space="preserve">indicates that </w:t>
+                              </w:r>
+                              <w:r>
+                                <w:rPr>
+                                  <w:color w:val="000000" w:themeColor="text1"/>
+                                  <w:kern w:val="24"/>
+                                  <w:sz w:val="20"/>
+                                  <w:szCs w:val="20"/>
+                                </w:rPr>
+                                <w:t>S</w:t>
+                              </w:r>
+                              <w:r>
+                                <w:rPr>
+                                  <w:color w:val="000000" w:themeColor="text1"/>
+                                  <w:kern w:val="24"/>
+                                  <w:sz w:val="20"/>
+                                  <w:szCs w:val="20"/>
+                                  <w:vertAlign w:val="subscript"/>
+                                </w:rPr>
+                                <w:t>3</w:t>
+                              </w:r>
                               <w:r>
                                 <w:rPr>
                                   <w:color w:val="000000" w:themeColor="text1"/>
@@ -5897,45 +5869,43 @@
                                 </w:rPr>
                                 <w:t xml:space="preserve"> takes 8 ns longer than </w:t>
                               </w:r>
-                              <m:oMath>
-                                <m:sSub>
-                                  <m:sSubPr>
-                                    <m:ctrlPr>
-                                      <w:rPr>
-                                        <w:rFonts w:ascii="Cambria Math" w:hAnsi="Cambria Math"/>
-                                        <w:i/>
-                                        <w:iCs/>
-                                        <w:color w:val="000000" w:themeColor="text1"/>
-                                        <w:kern w:val="24"/>
-                                      </w:rPr>
-                                    </m:ctrlPr>
-                                  </m:sSubPr>
-                                  <m:e>
-                                    <m:r>
-                                      <w:rPr>
-                                        <w:rFonts w:ascii="Cambria Math" w:hAnsi="Cambria Math"/>
-                                        <w:color w:val="000000" w:themeColor="text1"/>
-                                        <w:kern w:val="24"/>
-                                        <w:sz w:val="20"/>
-                                        <w:szCs w:val="20"/>
-                                      </w:rPr>
-                                      <m:t>S</m:t>
-                                    </m:r>
-                                  </m:e>
-                                  <m:sub>
-                                    <m:r>
-                                      <w:rPr>
-                                        <w:rFonts w:ascii="Cambria Math" w:hAnsi="Cambria Math"/>
-                                        <w:color w:val="000000" w:themeColor="text1"/>
-                                        <w:kern w:val="24"/>
-                                        <w:sz w:val="20"/>
-                                        <w:szCs w:val="20"/>
-                                      </w:rPr>
-                                      <m:t>1</m:t>
-                                    </m:r>
-                                  </m:sub>
-                                </m:sSub>
-                              </m:oMath>
+                              <w:r>
+                                <w:rPr>
+                                  <w:color w:val="000000" w:themeColor="text1"/>
+                                  <w:kern w:val="24"/>
+                                  <w:sz w:val="20"/>
+                                  <w:szCs w:val="20"/>
+                                </w:rPr>
+                                <w:t>S</w:t>
+                              </w:r>
+                              <w:r>
+                                <w:rPr>
+                                  <w:color w:val="000000" w:themeColor="text1"/>
+                                  <w:kern w:val="24"/>
+                                  <w:sz w:val="20"/>
+                                  <w:szCs w:val="20"/>
+                                </w:rPr>
+                                <w:softHyphen/>
+                              </w:r>
+                              <w:r>
+                                <w:rPr>
+                                  <w:color w:val="000000" w:themeColor="text1"/>
+                                  <w:kern w:val="24"/>
+                                  <w:sz w:val="20"/>
+                                  <w:szCs w:val="20"/>
+                                </w:rPr>
+                                <w:softHyphen/>
+                              </w:r>
+                              <w:r>
+                                <w:rPr>
+                                  <w:color w:val="000000" w:themeColor="text1"/>
+                                  <w:kern w:val="24"/>
+                                  <w:sz w:val="20"/>
+                                  <w:szCs w:val="20"/>
+                                  <w:vertAlign w:val="subscript"/>
+                                </w:rPr>
+                                <w:t>1</w:t>
+                              </w:r>
                               <w:r>
                                 <w:rPr>
                                   <w:color w:val="000000" w:themeColor="text1"/>
@@ -5945,6 +5915,8 @@
                                 </w:rPr>
                                 <w:t xml:space="preserve"> to reach the TAC.</w:t>
                               </w:r>
+                              <w:bookmarkStart w:id="1" w:name="_GoBack"/>
+                              <w:bookmarkEnd w:id="1"/>
                             </w:p>
                           </w:txbxContent>
                         </wps:txbx>
@@ -5998,7 +5970,7 @@
           </mc:Choice>
           <mc:Fallback>
             <w:pict>
-              <v:group w14:anchorId="0B4C95BE" id="Group 399" o:spid="_x0000_s1061" style="position:absolute;left:0;text-align:left;margin-left:-7.35pt;margin-top:97.05pt;width:224.25pt;height:220.8pt;z-index:251670016;mso-position-horizontal-relative:text;mso-position-vertical-relative:text;mso-width-relative:margin;mso-height-relative:margin" coordsize="30799,28047" o:gfxdata="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